<commit_message>
put png in word
</commit_message>
<xml_diff>
--- a/Assignment 3/BESCOND_BERNOUX_INF5040_Ass3.docx
+++ b/Assignment 3/BESCOND_BERNOUX_INF5040_Ass3.docx
@@ -551,7 +551,7 @@
       <w:r>
         <w:fldChar w:fldCharType="separate"/>
       </w:r>
-      <w:hyperlink w:anchor="_Toc498350902" w:history="1">
+      <w:hyperlink w:anchor="_Toc498430239" w:history="1">
         <w:r>
           <w:rPr>
             <w:rStyle w:val="Lienhypertexte"/>
@@ -579,7 +579,7 @@
             <w:noProof/>
             <w:lang w:val="fr-FR"/>
           </w:rPr>
-          <w:t>Blabla</w:t>
+          <w:t>Observation</w:t>
         </w:r>
         <w:r>
           <w:rPr>
@@ -600,7 +600,7 @@
             <w:noProof/>
             <w:webHidden/>
           </w:rPr>
-          <w:instrText xml:space="preserve"> PAGEREF _Toc498350902 \h </w:instrText>
+          <w:instrText xml:space="preserve"> PAGEREF _Toc498430239 \h </w:instrText>
         </w:r>
         <w:r>
           <w:rPr>
@@ -621,6 +621,847 @@
             <w:webHidden/>
           </w:rPr>
           <w:t>2</w:t>
+        </w:r>
+        <w:r>
+          <w:rPr>
+            <w:noProof/>
+            <w:webHidden/>
+          </w:rPr>
+          <w:fldChar w:fldCharType="end"/>
+        </w:r>
+      </w:hyperlink>
+    </w:p>
+    <w:p>
+      <w:pPr>
+        <w:pStyle w:val="TM2"/>
+        <w:rPr>
+          <w:rFonts w:asciiTheme="minorHAnsi" w:eastAsiaTheme="minorEastAsia" w:hAnsiTheme="minorHAnsi" w:cstheme="minorBidi"/>
+          <w:b w:val="0"/>
+          <w:bCs w:val="0"/>
+          <w:smallCaps w:val="0"/>
+          <w:noProof/>
+          <w:sz w:val="22"/>
+          <w:szCs w:val="22"/>
+          <w:lang w:eastAsia="en-GB"/>
+        </w:rPr>
+      </w:pPr>
+      <w:hyperlink w:anchor="_Toc498430240" w:history="1">
+        <w:r>
+          <w:rPr>
+            <w:rStyle w:val="Lienhypertexte"/>
+            <w:noProof/>
+            <w:lang w:val="fr-FR"/>
+          </w:rPr>
+          <w:t>1.1</w:t>
+        </w:r>
+        <w:r>
+          <w:rPr>
+            <w:rFonts w:asciiTheme="minorHAnsi" w:eastAsiaTheme="minorEastAsia" w:hAnsiTheme="minorHAnsi" w:cstheme="minorBidi"/>
+            <w:b w:val="0"/>
+            <w:bCs w:val="0"/>
+            <w:smallCaps w:val="0"/>
+            <w:noProof/>
+            <w:sz w:val="22"/>
+            <w:szCs w:val="22"/>
+            <w:lang w:eastAsia="en-GB"/>
+          </w:rPr>
+          <w:tab/>
+        </w:r>
+        <w:r>
+          <w:rPr>
+            <w:rStyle w:val="Lienhypertexte"/>
+            <w:noProof/>
+            <w:lang w:val="fr-FR"/>
+          </w:rPr>
+          <w:t>Ring</w:t>
+        </w:r>
+        <w:r>
+          <w:rPr>
+            <w:noProof/>
+            <w:webHidden/>
+          </w:rPr>
+          <w:tab/>
+        </w:r>
+        <w:r>
+          <w:rPr>
+            <w:noProof/>
+            <w:webHidden/>
+          </w:rPr>
+          <w:fldChar w:fldCharType="begin"/>
+        </w:r>
+        <w:r>
+          <w:rPr>
+            <w:noProof/>
+            <w:webHidden/>
+          </w:rPr>
+          <w:instrText xml:space="preserve"> PAGEREF _Toc498430240 \h </w:instrText>
+        </w:r>
+        <w:r>
+          <w:rPr>
+            <w:noProof/>
+            <w:webHidden/>
+          </w:rPr>
+        </w:r>
+        <w:r>
+          <w:rPr>
+            <w:noProof/>
+            <w:webHidden/>
+          </w:rPr>
+          <w:fldChar w:fldCharType="separate"/>
+        </w:r>
+        <w:r>
+          <w:rPr>
+            <w:noProof/>
+            <w:webHidden/>
+          </w:rPr>
+          <w:t>2</w:t>
+        </w:r>
+        <w:r>
+          <w:rPr>
+            <w:noProof/>
+            <w:webHidden/>
+          </w:rPr>
+          <w:fldChar w:fldCharType="end"/>
+        </w:r>
+      </w:hyperlink>
+    </w:p>
+    <w:p>
+      <w:pPr>
+        <w:pStyle w:val="TM3"/>
+        <w:tabs>
+          <w:tab w:val="left" w:pos="1000"/>
+          <w:tab w:val="right" w:leader="dot" w:pos="9053"/>
+        </w:tabs>
+        <w:rPr>
+          <w:rFonts w:asciiTheme="minorHAnsi" w:eastAsiaTheme="minorEastAsia" w:hAnsiTheme="minorHAnsi" w:cstheme="minorBidi"/>
+          <w:noProof/>
+          <w:sz w:val="22"/>
+          <w:szCs w:val="22"/>
+          <w:lang w:eastAsia="en-GB"/>
+        </w:rPr>
+      </w:pPr>
+      <w:hyperlink w:anchor="_Toc498430241" w:history="1">
+        <w:r>
+          <w:rPr>
+            <w:rStyle w:val="Lienhypertexte"/>
+            <w:noProof/>
+            <w:lang w:val="fr-FR"/>
+          </w:rPr>
+          <w:t>1.1.1</w:t>
+        </w:r>
+        <w:r>
+          <w:rPr>
+            <w:rFonts w:asciiTheme="minorHAnsi" w:eastAsiaTheme="minorEastAsia" w:hAnsiTheme="minorHAnsi" w:cstheme="minorBidi"/>
+            <w:noProof/>
+            <w:sz w:val="22"/>
+            <w:szCs w:val="22"/>
+            <w:lang w:eastAsia="en-GB"/>
+          </w:rPr>
+          <w:tab/>
+        </w:r>
+        <w:r>
+          <w:rPr>
+            <w:rStyle w:val="Lienhypertexte"/>
+            <w:noProof/>
+            <w:lang w:val="fr-FR"/>
+          </w:rPr>
+          <w:t>Clustering information</w:t>
+        </w:r>
+        <w:r>
+          <w:rPr>
+            <w:noProof/>
+            <w:webHidden/>
+          </w:rPr>
+          <w:tab/>
+        </w:r>
+        <w:r>
+          <w:rPr>
+            <w:noProof/>
+            <w:webHidden/>
+          </w:rPr>
+          <w:fldChar w:fldCharType="begin"/>
+        </w:r>
+        <w:r>
+          <w:rPr>
+            <w:noProof/>
+            <w:webHidden/>
+          </w:rPr>
+          <w:instrText xml:space="preserve"> PAGEREF _Toc498430241 \h </w:instrText>
+        </w:r>
+        <w:r>
+          <w:rPr>
+            <w:noProof/>
+            <w:webHidden/>
+          </w:rPr>
+        </w:r>
+        <w:r>
+          <w:rPr>
+            <w:noProof/>
+            <w:webHidden/>
+          </w:rPr>
+          <w:fldChar w:fldCharType="separate"/>
+        </w:r>
+        <w:r>
+          <w:rPr>
+            <w:noProof/>
+            <w:webHidden/>
+          </w:rPr>
+          <w:t>2</w:t>
+        </w:r>
+        <w:r>
+          <w:rPr>
+            <w:noProof/>
+            <w:webHidden/>
+          </w:rPr>
+          <w:fldChar w:fldCharType="end"/>
+        </w:r>
+      </w:hyperlink>
+    </w:p>
+    <w:p>
+      <w:pPr>
+        <w:pStyle w:val="TM3"/>
+        <w:tabs>
+          <w:tab w:val="left" w:pos="1000"/>
+          <w:tab w:val="right" w:leader="dot" w:pos="9053"/>
+        </w:tabs>
+        <w:rPr>
+          <w:rFonts w:asciiTheme="minorHAnsi" w:eastAsiaTheme="minorEastAsia" w:hAnsiTheme="minorHAnsi" w:cstheme="minorBidi"/>
+          <w:noProof/>
+          <w:sz w:val="22"/>
+          <w:szCs w:val="22"/>
+          <w:lang w:eastAsia="en-GB"/>
+        </w:rPr>
+      </w:pPr>
+      <w:hyperlink w:anchor="_Toc498430242" w:history="1">
+        <w:r>
+          <w:rPr>
+            <w:rStyle w:val="Lienhypertexte"/>
+            <w:noProof/>
+            <w:lang w:val="fr-FR"/>
+          </w:rPr>
+          <w:t>1.1.2</w:t>
+        </w:r>
+        <w:r>
+          <w:rPr>
+            <w:rFonts w:asciiTheme="minorHAnsi" w:eastAsiaTheme="minorEastAsia" w:hAnsiTheme="minorHAnsi" w:cstheme="minorBidi"/>
+            <w:noProof/>
+            <w:sz w:val="22"/>
+            <w:szCs w:val="22"/>
+            <w:lang w:eastAsia="en-GB"/>
+          </w:rPr>
+          <w:tab/>
+        </w:r>
+        <w:r>
+          <w:rPr>
+            <w:rStyle w:val="Lienhypertexte"/>
+            <w:noProof/>
+            <w:lang w:val="fr-FR"/>
+          </w:rPr>
+          <w:t>Average path length</w:t>
+        </w:r>
+        <w:r>
+          <w:rPr>
+            <w:noProof/>
+            <w:webHidden/>
+          </w:rPr>
+          <w:tab/>
+        </w:r>
+        <w:r>
+          <w:rPr>
+            <w:noProof/>
+            <w:webHidden/>
+          </w:rPr>
+          <w:fldChar w:fldCharType="begin"/>
+        </w:r>
+        <w:r>
+          <w:rPr>
+            <w:noProof/>
+            <w:webHidden/>
+          </w:rPr>
+          <w:instrText xml:space="preserve"> PAGEREF _Toc498430242 \h </w:instrText>
+        </w:r>
+        <w:r>
+          <w:rPr>
+            <w:noProof/>
+            <w:webHidden/>
+          </w:rPr>
+        </w:r>
+        <w:r>
+          <w:rPr>
+            <w:noProof/>
+            <w:webHidden/>
+          </w:rPr>
+          <w:fldChar w:fldCharType="separate"/>
+        </w:r>
+        <w:r>
+          <w:rPr>
+            <w:noProof/>
+            <w:webHidden/>
+          </w:rPr>
+          <w:t>3</w:t>
+        </w:r>
+        <w:r>
+          <w:rPr>
+            <w:noProof/>
+            <w:webHidden/>
+          </w:rPr>
+          <w:fldChar w:fldCharType="end"/>
+        </w:r>
+      </w:hyperlink>
+    </w:p>
+    <w:p>
+      <w:pPr>
+        <w:pStyle w:val="TM3"/>
+        <w:tabs>
+          <w:tab w:val="left" w:pos="1000"/>
+          <w:tab w:val="right" w:leader="dot" w:pos="9053"/>
+        </w:tabs>
+        <w:rPr>
+          <w:rFonts w:asciiTheme="minorHAnsi" w:eastAsiaTheme="minorEastAsia" w:hAnsiTheme="minorHAnsi" w:cstheme="minorBidi"/>
+          <w:noProof/>
+          <w:sz w:val="22"/>
+          <w:szCs w:val="22"/>
+          <w:lang w:eastAsia="en-GB"/>
+        </w:rPr>
+      </w:pPr>
+      <w:hyperlink w:anchor="_Toc498430243" w:history="1">
+        <w:r>
+          <w:rPr>
+            <w:rStyle w:val="Lienhypertexte"/>
+            <w:noProof/>
+            <w:lang w:val="fr-FR"/>
+          </w:rPr>
+          <w:t>1.1.3</w:t>
+        </w:r>
+        <w:r>
+          <w:rPr>
+            <w:rFonts w:asciiTheme="minorHAnsi" w:eastAsiaTheme="minorEastAsia" w:hAnsiTheme="minorHAnsi" w:cstheme="minorBidi"/>
+            <w:noProof/>
+            <w:sz w:val="22"/>
+            <w:szCs w:val="22"/>
+            <w:lang w:eastAsia="en-GB"/>
+          </w:rPr>
+          <w:tab/>
+        </w:r>
+        <w:r>
+          <w:rPr>
+            <w:rStyle w:val="Lienhypertexte"/>
+            <w:noProof/>
+            <w:lang w:val="fr-FR"/>
+          </w:rPr>
+          <w:t>In-degree</w:t>
+        </w:r>
+        <w:r>
+          <w:rPr>
+            <w:noProof/>
+            <w:webHidden/>
+          </w:rPr>
+          <w:tab/>
+        </w:r>
+        <w:r>
+          <w:rPr>
+            <w:noProof/>
+            <w:webHidden/>
+          </w:rPr>
+          <w:fldChar w:fldCharType="begin"/>
+        </w:r>
+        <w:r>
+          <w:rPr>
+            <w:noProof/>
+            <w:webHidden/>
+          </w:rPr>
+          <w:instrText xml:space="preserve"> PAGEREF _Toc498430243 \h </w:instrText>
+        </w:r>
+        <w:r>
+          <w:rPr>
+            <w:noProof/>
+            <w:webHidden/>
+          </w:rPr>
+        </w:r>
+        <w:r>
+          <w:rPr>
+            <w:noProof/>
+            <w:webHidden/>
+          </w:rPr>
+          <w:fldChar w:fldCharType="separate"/>
+        </w:r>
+        <w:r>
+          <w:rPr>
+            <w:noProof/>
+            <w:webHidden/>
+          </w:rPr>
+          <w:t>4</w:t>
+        </w:r>
+        <w:r>
+          <w:rPr>
+            <w:noProof/>
+            <w:webHidden/>
+          </w:rPr>
+          <w:fldChar w:fldCharType="end"/>
+        </w:r>
+      </w:hyperlink>
+    </w:p>
+    <w:p>
+      <w:pPr>
+        <w:pStyle w:val="TM2"/>
+        <w:rPr>
+          <w:rFonts w:asciiTheme="minorHAnsi" w:eastAsiaTheme="minorEastAsia" w:hAnsiTheme="minorHAnsi" w:cstheme="minorBidi"/>
+          <w:b w:val="0"/>
+          <w:bCs w:val="0"/>
+          <w:smallCaps w:val="0"/>
+          <w:noProof/>
+          <w:sz w:val="22"/>
+          <w:szCs w:val="22"/>
+          <w:lang w:eastAsia="en-GB"/>
+        </w:rPr>
+      </w:pPr>
+      <w:hyperlink w:anchor="_Toc498430244" w:history="1">
+        <w:r>
+          <w:rPr>
+            <w:rStyle w:val="Lienhypertexte"/>
+            <w:noProof/>
+            <w:lang w:val="fr-FR"/>
+          </w:rPr>
+          <w:t>1.2</w:t>
+        </w:r>
+        <w:r>
+          <w:rPr>
+            <w:rFonts w:asciiTheme="minorHAnsi" w:eastAsiaTheme="minorEastAsia" w:hAnsiTheme="minorHAnsi" w:cstheme="minorBidi"/>
+            <w:b w:val="0"/>
+            <w:bCs w:val="0"/>
+            <w:smallCaps w:val="0"/>
+            <w:noProof/>
+            <w:sz w:val="22"/>
+            <w:szCs w:val="22"/>
+            <w:lang w:eastAsia="en-GB"/>
+          </w:rPr>
+          <w:tab/>
+        </w:r>
+        <w:r>
+          <w:rPr>
+            <w:rStyle w:val="Lienhypertexte"/>
+            <w:noProof/>
+            <w:lang w:val="fr-FR"/>
+          </w:rPr>
+          <w:t>Star</w:t>
+        </w:r>
+        <w:r>
+          <w:rPr>
+            <w:noProof/>
+            <w:webHidden/>
+          </w:rPr>
+          <w:tab/>
+        </w:r>
+        <w:r>
+          <w:rPr>
+            <w:noProof/>
+            <w:webHidden/>
+          </w:rPr>
+          <w:fldChar w:fldCharType="begin"/>
+        </w:r>
+        <w:r>
+          <w:rPr>
+            <w:noProof/>
+            <w:webHidden/>
+          </w:rPr>
+          <w:instrText xml:space="preserve"> PAGEREF _Toc498430244 \h </w:instrText>
+        </w:r>
+        <w:r>
+          <w:rPr>
+            <w:noProof/>
+            <w:webHidden/>
+          </w:rPr>
+        </w:r>
+        <w:r>
+          <w:rPr>
+            <w:noProof/>
+            <w:webHidden/>
+          </w:rPr>
+          <w:fldChar w:fldCharType="separate"/>
+        </w:r>
+        <w:r>
+          <w:rPr>
+            <w:noProof/>
+            <w:webHidden/>
+          </w:rPr>
+          <w:t>5</w:t>
+        </w:r>
+        <w:r>
+          <w:rPr>
+            <w:noProof/>
+            <w:webHidden/>
+          </w:rPr>
+          <w:fldChar w:fldCharType="end"/>
+        </w:r>
+      </w:hyperlink>
+    </w:p>
+    <w:p>
+      <w:pPr>
+        <w:pStyle w:val="TM3"/>
+        <w:tabs>
+          <w:tab w:val="left" w:pos="1000"/>
+          <w:tab w:val="right" w:leader="dot" w:pos="9053"/>
+        </w:tabs>
+        <w:rPr>
+          <w:rFonts w:asciiTheme="minorHAnsi" w:eastAsiaTheme="minorEastAsia" w:hAnsiTheme="minorHAnsi" w:cstheme="minorBidi"/>
+          <w:noProof/>
+          <w:sz w:val="22"/>
+          <w:szCs w:val="22"/>
+          <w:lang w:eastAsia="en-GB"/>
+        </w:rPr>
+      </w:pPr>
+      <w:hyperlink w:anchor="_Toc498430245" w:history="1">
+        <w:r>
+          <w:rPr>
+            <w:rStyle w:val="Lienhypertexte"/>
+            <w:noProof/>
+            <w:lang w:val="fr-FR"/>
+          </w:rPr>
+          <w:t>1.2.1</w:t>
+        </w:r>
+        <w:r>
+          <w:rPr>
+            <w:rFonts w:asciiTheme="minorHAnsi" w:eastAsiaTheme="minorEastAsia" w:hAnsiTheme="minorHAnsi" w:cstheme="minorBidi"/>
+            <w:noProof/>
+            <w:sz w:val="22"/>
+            <w:szCs w:val="22"/>
+            <w:lang w:eastAsia="en-GB"/>
+          </w:rPr>
+          <w:tab/>
+        </w:r>
+        <w:r>
+          <w:rPr>
+            <w:rStyle w:val="Lienhypertexte"/>
+            <w:noProof/>
+            <w:lang w:val="fr-FR"/>
+          </w:rPr>
+          <w:t>Clustering information</w:t>
+        </w:r>
+        <w:r>
+          <w:rPr>
+            <w:noProof/>
+            <w:webHidden/>
+          </w:rPr>
+          <w:tab/>
+        </w:r>
+        <w:r>
+          <w:rPr>
+            <w:noProof/>
+            <w:webHidden/>
+          </w:rPr>
+          <w:fldChar w:fldCharType="begin"/>
+        </w:r>
+        <w:r>
+          <w:rPr>
+            <w:noProof/>
+            <w:webHidden/>
+          </w:rPr>
+          <w:instrText xml:space="preserve"> PAGEREF _Toc498430245 \h </w:instrText>
+        </w:r>
+        <w:r>
+          <w:rPr>
+            <w:noProof/>
+            <w:webHidden/>
+          </w:rPr>
+        </w:r>
+        <w:r>
+          <w:rPr>
+            <w:noProof/>
+            <w:webHidden/>
+          </w:rPr>
+          <w:fldChar w:fldCharType="separate"/>
+        </w:r>
+        <w:r>
+          <w:rPr>
+            <w:noProof/>
+            <w:webHidden/>
+          </w:rPr>
+          <w:t>5</w:t>
+        </w:r>
+        <w:r>
+          <w:rPr>
+            <w:noProof/>
+            <w:webHidden/>
+          </w:rPr>
+          <w:fldChar w:fldCharType="end"/>
+        </w:r>
+      </w:hyperlink>
+    </w:p>
+    <w:p>
+      <w:pPr>
+        <w:pStyle w:val="TM3"/>
+        <w:tabs>
+          <w:tab w:val="left" w:pos="1000"/>
+          <w:tab w:val="right" w:leader="dot" w:pos="9053"/>
+        </w:tabs>
+        <w:rPr>
+          <w:rFonts w:asciiTheme="minorHAnsi" w:eastAsiaTheme="minorEastAsia" w:hAnsiTheme="minorHAnsi" w:cstheme="minorBidi"/>
+          <w:noProof/>
+          <w:sz w:val="22"/>
+          <w:szCs w:val="22"/>
+          <w:lang w:eastAsia="en-GB"/>
+        </w:rPr>
+      </w:pPr>
+      <w:hyperlink w:anchor="_Toc498430246" w:history="1">
+        <w:r>
+          <w:rPr>
+            <w:rStyle w:val="Lienhypertexte"/>
+            <w:noProof/>
+            <w:lang w:val="fr-FR"/>
+          </w:rPr>
+          <w:t>1.2.2</w:t>
+        </w:r>
+        <w:r>
+          <w:rPr>
+            <w:rFonts w:asciiTheme="minorHAnsi" w:eastAsiaTheme="minorEastAsia" w:hAnsiTheme="minorHAnsi" w:cstheme="minorBidi"/>
+            <w:noProof/>
+            <w:sz w:val="22"/>
+            <w:szCs w:val="22"/>
+            <w:lang w:eastAsia="en-GB"/>
+          </w:rPr>
+          <w:tab/>
+        </w:r>
+        <w:r>
+          <w:rPr>
+            <w:rStyle w:val="Lienhypertexte"/>
+            <w:noProof/>
+          </w:rPr>
+          <w:t>Average</w:t>
+        </w:r>
+        <w:r>
+          <w:rPr>
+            <w:rStyle w:val="Lienhypertexte"/>
+            <w:noProof/>
+            <w:lang w:val="fr-FR"/>
+          </w:rPr>
+          <w:t xml:space="preserve"> path length</w:t>
+        </w:r>
+        <w:r>
+          <w:rPr>
+            <w:noProof/>
+            <w:webHidden/>
+          </w:rPr>
+          <w:tab/>
+        </w:r>
+        <w:r>
+          <w:rPr>
+            <w:noProof/>
+            <w:webHidden/>
+          </w:rPr>
+          <w:fldChar w:fldCharType="begin"/>
+        </w:r>
+        <w:r>
+          <w:rPr>
+            <w:noProof/>
+            <w:webHidden/>
+          </w:rPr>
+          <w:instrText xml:space="preserve"> PAGEREF _Toc498430246 \h </w:instrText>
+        </w:r>
+        <w:r>
+          <w:rPr>
+            <w:noProof/>
+            <w:webHidden/>
+          </w:rPr>
+        </w:r>
+        <w:r>
+          <w:rPr>
+            <w:noProof/>
+            <w:webHidden/>
+          </w:rPr>
+          <w:fldChar w:fldCharType="separate"/>
+        </w:r>
+        <w:r>
+          <w:rPr>
+            <w:noProof/>
+            <w:webHidden/>
+          </w:rPr>
+          <w:t>6</w:t>
+        </w:r>
+        <w:r>
+          <w:rPr>
+            <w:noProof/>
+            <w:webHidden/>
+          </w:rPr>
+          <w:fldChar w:fldCharType="end"/>
+        </w:r>
+      </w:hyperlink>
+    </w:p>
+    <w:p>
+      <w:pPr>
+        <w:pStyle w:val="TM3"/>
+        <w:tabs>
+          <w:tab w:val="left" w:pos="1000"/>
+          <w:tab w:val="right" w:leader="dot" w:pos="9053"/>
+        </w:tabs>
+        <w:rPr>
+          <w:rFonts w:asciiTheme="minorHAnsi" w:eastAsiaTheme="minorEastAsia" w:hAnsiTheme="minorHAnsi" w:cstheme="minorBidi"/>
+          <w:noProof/>
+          <w:sz w:val="22"/>
+          <w:szCs w:val="22"/>
+          <w:lang w:eastAsia="en-GB"/>
+        </w:rPr>
+      </w:pPr>
+      <w:hyperlink w:anchor="_Toc498430247" w:history="1">
+        <w:r>
+          <w:rPr>
+            <w:rStyle w:val="Lienhypertexte"/>
+            <w:noProof/>
+            <w:lang w:val="fr-FR"/>
+          </w:rPr>
+          <w:t>1.2.3</w:t>
+        </w:r>
+        <w:r>
+          <w:rPr>
+            <w:rFonts w:asciiTheme="minorHAnsi" w:eastAsiaTheme="minorEastAsia" w:hAnsiTheme="minorHAnsi" w:cstheme="minorBidi"/>
+            <w:noProof/>
+            <w:sz w:val="22"/>
+            <w:szCs w:val="22"/>
+            <w:lang w:eastAsia="en-GB"/>
+          </w:rPr>
+          <w:tab/>
+        </w:r>
+        <w:r>
+          <w:rPr>
+            <w:rStyle w:val="Lienhypertexte"/>
+            <w:noProof/>
+            <w:lang w:val="fr-FR"/>
+          </w:rPr>
+          <w:t>In-degree</w:t>
+        </w:r>
+        <w:r>
+          <w:rPr>
+            <w:noProof/>
+            <w:webHidden/>
+          </w:rPr>
+          <w:tab/>
+        </w:r>
+        <w:r>
+          <w:rPr>
+            <w:noProof/>
+            <w:webHidden/>
+          </w:rPr>
+          <w:fldChar w:fldCharType="begin"/>
+        </w:r>
+        <w:r>
+          <w:rPr>
+            <w:noProof/>
+            <w:webHidden/>
+          </w:rPr>
+          <w:instrText xml:space="preserve"> PAGEREF _Toc498430247 \h </w:instrText>
+        </w:r>
+        <w:r>
+          <w:rPr>
+            <w:noProof/>
+            <w:webHidden/>
+          </w:rPr>
+        </w:r>
+        <w:r>
+          <w:rPr>
+            <w:noProof/>
+            <w:webHidden/>
+          </w:rPr>
+          <w:fldChar w:fldCharType="separate"/>
+        </w:r>
+        <w:r>
+          <w:rPr>
+            <w:noProof/>
+            <w:webHidden/>
+          </w:rPr>
+          <w:t>7</w:t>
+        </w:r>
+        <w:r>
+          <w:rPr>
+            <w:noProof/>
+            <w:webHidden/>
+          </w:rPr>
+          <w:fldChar w:fldCharType="end"/>
+        </w:r>
+      </w:hyperlink>
+    </w:p>
+    <w:p>
+      <w:pPr>
+        <w:pStyle w:val="TM1"/>
+        <w:rPr>
+          <w:rFonts w:asciiTheme="minorHAnsi" w:eastAsiaTheme="minorEastAsia" w:hAnsiTheme="minorHAnsi" w:cstheme="minorBidi"/>
+          <w:b w:val="0"/>
+          <w:bCs w:val="0"/>
+          <w:caps w:val="0"/>
+          <w:noProof/>
+          <w:sz w:val="22"/>
+          <w:szCs w:val="22"/>
+          <w:lang w:eastAsia="en-GB"/>
+        </w:rPr>
+      </w:pPr>
+      <w:hyperlink w:anchor="_Toc498430248" w:history="1">
+        <w:r>
+          <w:rPr>
+            <w:rStyle w:val="Lienhypertexte"/>
+            <w:noProof/>
+            <w:lang w:val="fr-FR"/>
+          </w:rPr>
+          <w:t>2.</w:t>
+        </w:r>
+        <w:r>
+          <w:rPr>
+            <w:rFonts w:asciiTheme="minorHAnsi" w:eastAsiaTheme="minorEastAsia" w:hAnsiTheme="minorHAnsi" w:cstheme="minorBidi"/>
+            <w:b w:val="0"/>
+            <w:bCs w:val="0"/>
+            <w:caps w:val="0"/>
+            <w:noProof/>
+            <w:sz w:val="22"/>
+            <w:szCs w:val="22"/>
+            <w:lang w:eastAsia="en-GB"/>
+          </w:rPr>
+          <w:tab/>
+        </w:r>
+        <w:r>
+          <w:rPr>
+            <w:rStyle w:val="Lienhypertexte"/>
+            <w:noProof/>
+            <w:lang w:val="fr-FR"/>
+          </w:rPr>
+          <w:t>Conclusion</w:t>
+        </w:r>
+        <w:r>
+          <w:rPr>
+            <w:noProof/>
+            <w:webHidden/>
+          </w:rPr>
+          <w:tab/>
+        </w:r>
+        <w:r>
+          <w:rPr>
+            <w:noProof/>
+            <w:webHidden/>
+          </w:rPr>
+          <w:fldChar w:fldCharType="begin"/>
+        </w:r>
+        <w:r>
+          <w:rPr>
+            <w:noProof/>
+            <w:webHidden/>
+          </w:rPr>
+          <w:instrText xml:space="preserve"> PAGEREF _Toc498430248 \h </w:instrText>
+        </w:r>
+        <w:r>
+          <w:rPr>
+            <w:noProof/>
+            <w:webHidden/>
+          </w:rPr>
+        </w:r>
+        <w:r>
+          <w:rPr>
+            <w:noProof/>
+            <w:webHidden/>
+          </w:rPr>
+          <w:fldChar w:fldCharType="separate"/>
+        </w:r>
+        <w:r>
+          <w:rPr>
+            <w:noProof/>
+            <w:webHidden/>
+          </w:rPr>
+          <w:t>7</w:t>
         </w:r>
         <w:r>
           <w:rPr>
@@ -674,6 +1515,7 @@
           <w:lang w:val="fr-FR"/>
         </w:rPr>
       </w:pPr>
+      <w:bookmarkStart w:id="2" w:name="_Toc498430239"/>
       <w:r>
         <w:rPr>
           <w:lang w:val="fr-FR"/>
@@ -681,6 +1523,7 @@
         <w:lastRenderedPageBreak/>
         <w:t>Observation</w:t>
       </w:r>
+      <w:bookmarkEnd w:id="2"/>
     </w:p>
     <w:p>
       <w:pPr>
@@ -689,12 +1532,14 @@
           <w:lang w:val="fr-FR"/>
         </w:rPr>
       </w:pPr>
+      <w:bookmarkStart w:id="3" w:name="_Toc498430240"/>
       <w:r>
         <w:rPr>
           <w:lang w:val="fr-FR"/>
         </w:rPr>
         <w:t>Ring</w:t>
       </w:r>
+      <w:bookmarkEnd w:id="3"/>
     </w:p>
     <w:p>
       <w:pPr>
@@ -703,12 +1548,14 @@
           <w:lang w:val="fr-FR"/>
         </w:rPr>
       </w:pPr>
+      <w:bookmarkStart w:id="4" w:name="_Toc498430241"/>
       <w:r>
         <w:rPr>
           <w:lang w:val="fr-FR"/>
         </w:rPr>
         <w:t>Clustering information</w:t>
       </w:r>
+      <w:bookmarkEnd w:id="4"/>
     </w:p>
     <w:p>
       <w:r>
@@ -725,8 +1572,861 @@
     </w:p>
     <w:p>
       <w:pPr>
+        <w:keepNext/>
+        <w:jc w:val="center"/>
+      </w:pPr>
+      <w:r>
+        <w:rPr>
+          <w:noProof/>
+        </w:rPr>
+        <w:drawing>
+          <wp:inline distT="0" distB="0" distL="0" distR="0">
+            <wp:extent cx="5755005" cy="4316730"/>
+            <wp:effectExtent l="0" t="0" r="0" b="7620"/>
+            <wp:docPr id="1" name="Image 1"/>
+            <wp:cNvGraphicFramePr>
+              <a:graphicFrameLocks xmlns:a="http://schemas.openxmlformats.org/drawingml/2006/main" noChangeAspect="1"/>
+            </wp:cNvGraphicFramePr>
+            <a:graphic xmlns:a="http://schemas.openxmlformats.org/drawingml/2006/main">
+              <a:graphicData uri="http://schemas.openxmlformats.org/drawingml/2006/picture">
+                <pic:pic xmlns:pic="http://schemas.openxmlformats.org/drawingml/2006/picture">
+                  <pic:nvPicPr>
+                    <pic:cNvPr id="1" name="plotCC-ring.png"/>
+                    <pic:cNvPicPr/>
+                  </pic:nvPicPr>
+                  <pic:blipFill>
+                    <a:blip r:embed="rId13">
+                      <a:extLst>
+                        <a:ext uri="{28A0092B-C50C-407E-A947-70E740481C1C}">
+                          <a14:useLocalDpi xmlns:a14="http://schemas.microsoft.com/office/drawing/2010/main" val="0"/>
+                        </a:ext>
+                      </a:extLst>
+                    </a:blip>
+                    <a:stretch>
+                      <a:fillRect/>
+                    </a:stretch>
+                  </pic:blipFill>
+                  <pic:spPr>
+                    <a:xfrm>
+                      <a:off x="0" y="0"/>
+                      <a:ext cx="5755005" cy="4316730"/>
+                    </a:xfrm>
+                    <a:prstGeom prst="rect">
+                      <a:avLst/>
+                    </a:prstGeom>
+                  </pic:spPr>
+                </pic:pic>
+              </a:graphicData>
+            </a:graphic>
+          </wp:inline>
+        </w:drawing>
+      </w:r>
+    </w:p>
+    <w:p>
+      <w:pPr>
+        <w:pStyle w:val="Lgende"/>
+        <w:jc w:val="center"/>
+      </w:pPr>
+      <w:r>
+        <w:t xml:space="preserve">Figure </w:t>
+      </w:r>
+      <w:r>
+        <w:fldChar w:fldCharType="begin"/>
+      </w:r>
+      <w:r>
+        <w:instrText xml:space="preserve"> SEQ Figure \* ARABIC </w:instrText>
+      </w:r>
+      <w:r>
+        <w:fldChar w:fldCharType="separate"/>
+      </w:r>
+      <w:r>
+        <w:rPr>
+          <w:noProof/>
+        </w:rPr>
+        <w:t>1</w:t>
+      </w:r>
+      <w:r>
+        <w:fldChar w:fldCharType="end"/>
+      </w:r>
+      <w:r>
+        <w:t>: average clustering coefficient with ring topology</w:t>
+      </w:r>
+    </w:p>
+    <w:p>
+      <w:r>
+        <w:t xml:space="preserve">First, we can see that our Basic Shuffle algorithm </w:t>
+      </w:r>
+      <w:r>
+        <w:t xml:space="preserve">converge to the random distribution. </w:t>
+      </w:r>
+      <w:r>
+        <w:t>We can notice that with smaller we converge faster than a bigger cache.</w:t>
+      </w:r>
+      <w:r>
+        <w:t xml:space="preserve"> </w:t>
+      </w:r>
+      <w:r>
+        <w:t>The reason might be that is easier to shuffle a small cache.</w:t>
+      </w:r>
+    </w:p>
+    <w:p>
+      <w:r>
+        <w:t>Besides,</w:t>
+      </w:r>
+      <w:r>
+        <w:t xml:space="preserve"> with the smaller cache, we get a better clustering rate.</w:t>
+      </w:r>
+    </w:p>
+    <w:p/>
+    <w:p>
+      <w:pPr>
+        <w:pStyle w:val="Titre3"/>
+        <w:rPr>
+          <w:lang w:val="fr-FR"/>
+        </w:rPr>
+      </w:pPr>
+      <w:bookmarkStart w:id="5" w:name="_Toc498430242"/>
+      <w:proofErr w:type="spellStart"/>
+      <w:r>
+        <w:rPr>
+          <w:lang w:val="fr-FR"/>
+        </w:rPr>
+        <w:lastRenderedPageBreak/>
+        <w:t>Average</w:t>
+      </w:r>
+      <w:proofErr w:type="spellEnd"/>
+      <w:r>
+        <w:rPr>
+          <w:lang w:val="fr-FR"/>
+        </w:rPr>
+        <w:t xml:space="preserve"> </w:t>
+      </w:r>
+      <w:proofErr w:type="spellStart"/>
+      <w:r>
+        <w:rPr>
+          <w:lang w:val="fr-FR"/>
+        </w:rPr>
+        <w:t>path</w:t>
+      </w:r>
+      <w:proofErr w:type="spellEnd"/>
+      <w:r>
+        <w:rPr>
+          <w:lang w:val="fr-FR"/>
+        </w:rPr>
+        <w:t xml:space="preserve"> </w:t>
+      </w:r>
+      <w:proofErr w:type="spellStart"/>
+      <w:r>
+        <w:rPr>
+          <w:lang w:val="fr-FR"/>
+        </w:rPr>
+        <w:t>length</w:t>
+      </w:r>
+      <w:bookmarkEnd w:id="5"/>
+      <w:proofErr w:type="spellEnd"/>
+    </w:p>
+    <w:p>
+      <w:pPr>
         <w:pStyle w:val="Corpsdetexte"/>
-      </w:pPr>
+        <w:keepNext/>
+        <w:jc w:val="center"/>
+      </w:pPr>
+      <w:r>
+        <w:rPr>
+          <w:noProof/>
+        </w:rPr>
+        <w:drawing>
+          <wp:inline distT="0" distB="0" distL="0" distR="0">
+            <wp:extent cx="5755005" cy="4316730"/>
+            <wp:effectExtent l="0" t="0" r="0" b="7620"/>
+            <wp:docPr id="2" name="Image 2"/>
+            <wp:cNvGraphicFramePr>
+              <a:graphicFrameLocks xmlns:a="http://schemas.openxmlformats.org/drawingml/2006/main" noChangeAspect="1"/>
+            </wp:cNvGraphicFramePr>
+            <a:graphic xmlns:a="http://schemas.openxmlformats.org/drawingml/2006/main">
+              <a:graphicData uri="http://schemas.openxmlformats.org/drawingml/2006/picture">
+                <pic:pic xmlns:pic="http://schemas.openxmlformats.org/drawingml/2006/picture">
+                  <pic:nvPicPr>
+                    <pic:cNvPr id="2" name="plotPath-ring.png"/>
+                    <pic:cNvPicPr/>
+                  </pic:nvPicPr>
+                  <pic:blipFill>
+                    <a:blip r:embed="rId14">
+                      <a:extLst>
+                        <a:ext uri="{28A0092B-C50C-407E-A947-70E740481C1C}">
+                          <a14:useLocalDpi xmlns:a14="http://schemas.microsoft.com/office/drawing/2010/main" val="0"/>
+                        </a:ext>
+                      </a:extLst>
+                    </a:blip>
+                    <a:stretch>
+                      <a:fillRect/>
+                    </a:stretch>
+                  </pic:blipFill>
+                  <pic:spPr>
+                    <a:xfrm>
+                      <a:off x="0" y="0"/>
+                      <a:ext cx="5755005" cy="4316730"/>
+                    </a:xfrm>
+                    <a:prstGeom prst="rect">
+                      <a:avLst/>
+                    </a:prstGeom>
+                  </pic:spPr>
+                </pic:pic>
+              </a:graphicData>
+            </a:graphic>
+          </wp:inline>
+        </w:drawing>
+      </w:r>
+    </w:p>
+    <w:p>
+      <w:pPr>
+        <w:pStyle w:val="Lgende"/>
+        <w:jc w:val="center"/>
+      </w:pPr>
+      <w:r>
+        <w:t xml:space="preserve">Figure </w:t>
+      </w:r>
+      <w:r>
+        <w:fldChar w:fldCharType="begin"/>
+      </w:r>
+      <w:r>
+        <w:instrText xml:space="preserve"> SEQ Figure \* ARABIC </w:instrText>
+      </w:r>
+      <w:r>
+        <w:fldChar w:fldCharType="separate"/>
+      </w:r>
+      <w:r>
+        <w:rPr>
+          <w:noProof/>
+        </w:rPr>
+        <w:t>2</w:t>
+      </w:r>
+      <w:r>
+        <w:fldChar w:fldCharType="end"/>
+      </w:r>
+      <w:r>
+        <w:t>: average path length with ring topology</w:t>
+      </w:r>
+    </w:p>
+    <w:p>
+      <w:pPr>
+        <w:pStyle w:val="Corpsdetexte"/>
+      </w:pPr>
+      <w:r>
+        <w:t>Like the clustering information, the average path of the Basic Shuff</w:t>
+      </w:r>
+      <w:r>
+        <w:t xml:space="preserve">le </w:t>
+      </w:r>
+      <w:r>
+        <w:t>algorithm</w:t>
+      </w:r>
+      <w:r>
+        <w:t xml:space="preserve"> </w:t>
+      </w:r>
+      <w:r>
+        <w:t>converges</w:t>
+      </w:r>
+      <w:r>
+        <w:t xml:space="preserve"> to the random distribution.</w:t>
+      </w:r>
+    </w:p>
+    <w:p>
+      <w:pPr>
+        <w:pStyle w:val="Corpsdetexte"/>
+      </w:pPr>
+      <w:r>
+        <w:t>With a smaller cache, we converge faster than a bigger cache. However, after 100 cycles we get a s</w:t>
+      </w:r>
+      <w:r>
+        <w:t>maller average path with the 50-size-</w:t>
+      </w:r>
+      <w:r>
+        <w:t>cache.</w:t>
+      </w:r>
+    </w:p>
+    <w:p>
+      <w:pPr>
+        <w:pStyle w:val="Titre3"/>
+        <w:rPr>
+          <w:lang w:val="fr-FR"/>
+        </w:rPr>
+      </w:pPr>
+      <w:bookmarkStart w:id="6" w:name="_Toc498430243"/>
+      <w:r>
+        <w:rPr>
+          <w:lang w:val="fr-FR"/>
+        </w:rPr>
+        <w:lastRenderedPageBreak/>
+        <w:t>In-</w:t>
+      </w:r>
+      <w:proofErr w:type="spellStart"/>
+      <w:r>
+        <w:rPr>
+          <w:lang w:val="fr-FR"/>
+        </w:rPr>
+        <w:t>degree</w:t>
+      </w:r>
+      <w:bookmarkEnd w:id="6"/>
+      <w:proofErr w:type="spellEnd"/>
+    </w:p>
+    <w:p>
+      <w:pPr>
+        <w:pStyle w:val="Corpsdetexte"/>
+        <w:keepNext/>
+        <w:jc w:val="center"/>
+      </w:pPr>
+      <w:r>
+        <w:rPr>
+          <w:noProof/>
+        </w:rPr>
+        <w:drawing>
+          <wp:inline distT="0" distB="0" distL="0" distR="0">
+            <wp:extent cx="5755005" cy="4316730"/>
+            <wp:effectExtent l="0" t="0" r="0" b="7620"/>
+            <wp:docPr id="3" name="Image 3"/>
+            <wp:cNvGraphicFramePr>
+              <a:graphicFrameLocks xmlns:a="http://schemas.openxmlformats.org/drawingml/2006/main" noChangeAspect="1"/>
+            </wp:cNvGraphicFramePr>
+            <a:graphic xmlns:a="http://schemas.openxmlformats.org/drawingml/2006/main">
+              <a:graphicData uri="http://schemas.openxmlformats.org/drawingml/2006/picture">
+                <pic:pic xmlns:pic="http://schemas.openxmlformats.org/drawingml/2006/picture">
+                  <pic:nvPicPr>
+                    <pic:cNvPr id="3" name="plotInDegree-ring.png"/>
+                    <pic:cNvPicPr/>
+                  </pic:nvPicPr>
+                  <pic:blipFill>
+                    <a:blip r:embed="rId15">
+                      <a:extLst>
+                        <a:ext uri="{28A0092B-C50C-407E-A947-70E740481C1C}">
+                          <a14:useLocalDpi xmlns:a14="http://schemas.microsoft.com/office/drawing/2010/main" val="0"/>
+                        </a:ext>
+                      </a:extLst>
+                    </a:blip>
+                    <a:stretch>
+                      <a:fillRect/>
+                    </a:stretch>
+                  </pic:blipFill>
+                  <pic:spPr>
+                    <a:xfrm>
+                      <a:off x="0" y="0"/>
+                      <a:ext cx="5755005" cy="4316730"/>
+                    </a:xfrm>
+                    <a:prstGeom prst="rect">
+                      <a:avLst/>
+                    </a:prstGeom>
+                  </pic:spPr>
+                </pic:pic>
+              </a:graphicData>
+            </a:graphic>
+          </wp:inline>
+        </w:drawing>
+      </w:r>
+    </w:p>
+    <w:p>
+      <w:pPr>
+        <w:pStyle w:val="Lgende"/>
+        <w:jc w:val="center"/>
+      </w:pPr>
+      <w:r>
+        <w:t xml:space="preserve">Figure </w:t>
+      </w:r>
+      <w:r>
+        <w:fldChar w:fldCharType="begin"/>
+      </w:r>
+      <w:r>
+        <w:instrText xml:space="preserve"> SEQ Figure \* ARABIC </w:instrText>
+      </w:r>
+      <w:r>
+        <w:fldChar w:fldCharType="separate"/>
+      </w:r>
+      <w:r>
+        <w:rPr>
+          <w:noProof/>
+        </w:rPr>
+        <w:t>3</w:t>
+      </w:r>
+      <w:r>
+        <w:fldChar w:fldCharType="end"/>
+      </w:r>
+      <w:r>
+        <w:t>: in-degree distribution with ring topology</w:t>
+      </w:r>
+    </w:p>
+    <w:p>
+      <w:pPr>
+        <w:pStyle w:val="Corpsdetexte"/>
+      </w:pPr>
+      <w:r>
+        <w:t>A</w:t>
+      </w:r>
+      <w:r>
+        <w:t>t</w:t>
+      </w:r>
+      <w:r>
+        <w:t xml:space="preserve"> the end of </w:t>
+      </w:r>
+      <w:r>
+        <w:t xml:space="preserve">the simulation, we obtain </w:t>
+      </w:r>
+      <w:r>
+        <w:t>approximal the same values than the random distribution.</w:t>
+      </w:r>
+    </w:p>
+    <w:p>
+      <w:pPr>
+        <w:pStyle w:val="Corpsdetexte"/>
+      </w:pPr>
+      <w:r>
+        <w:t>This is a good thing because it means that our nodes are randomly distributed.</w:t>
+      </w:r>
+    </w:p>
+    <w:p>
+      <w:pPr>
+        <w:pStyle w:val="Corpsdetexte"/>
+      </w:pPr>
+      <w:r>
+        <w:t xml:space="preserve">We can notice that the size of the cache </w:t>
+      </w:r>
+      <w:r>
+        <w:t>corresponds</w:t>
+      </w:r>
+      <w:r>
+        <w:t xml:space="preserve"> to the peak of the curve.</w:t>
+      </w:r>
+      <w:r>
+        <w:t xml:space="preserve"> This can be a </w:t>
+      </w:r>
+      <w:proofErr w:type="spellStart"/>
+      <w:r>
+        <w:t>usefull</w:t>
+      </w:r>
+      <w:proofErr w:type="spellEnd"/>
+      <w:r>
+        <w:t xml:space="preserve"> information for building </w:t>
+      </w:r>
+      <w:r>
+        <w:t>a</w:t>
+      </w:r>
+      <w:r>
+        <w:t xml:space="preserve"> distributed application.</w:t>
+      </w:r>
+    </w:p>
+    <w:p>
+      <w:pPr>
+        <w:pStyle w:val="Titre2"/>
+        <w:rPr>
+          <w:lang w:val="fr-FR"/>
+        </w:rPr>
+      </w:pPr>
+      <w:bookmarkStart w:id="7" w:name="_Toc498430244"/>
+      <w:r>
+        <w:rPr>
+          <w:lang w:val="fr-FR"/>
+        </w:rPr>
+        <w:lastRenderedPageBreak/>
+        <w:t>Star</w:t>
+      </w:r>
+      <w:bookmarkEnd w:id="7"/>
+    </w:p>
+    <w:p>
+      <w:pPr>
+        <w:pStyle w:val="Titre3"/>
+        <w:rPr>
+          <w:lang w:val="fr-FR"/>
+        </w:rPr>
+      </w:pPr>
+      <w:bookmarkStart w:id="8" w:name="_Toc498430245"/>
+      <w:r>
+        <w:rPr>
+          <w:lang w:val="fr-FR"/>
+        </w:rPr>
+        <w:t>Clustering information</w:t>
+      </w:r>
+      <w:bookmarkEnd w:id="8"/>
+    </w:p>
+    <w:p>
+      <w:pPr>
+        <w:keepNext/>
+      </w:pPr>
+      <w:bookmarkStart w:id="9" w:name="_GoBack"/>
+      <w:r>
+        <w:rPr>
+          <w:noProof/>
+        </w:rPr>
+        <w:drawing>
+          <wp:inline distT="0" distB="0" distL="0" distR="0">
+            <wp:extent cx="5755005" cy="4316730"/>
+            <wp:effectExtent l="0" t="0" r="0" b="7620"/>
+            <wp:docPr id="4" name="Image 4"/>
+            <wp:cNvGraphicFramePr>
+              <a:graphicFrameLocks xmlns:a="http://schemas.openxmlformats.org/drawingml/2006/main" noChangeAspect="1"/>
+            </wp:cNvGraphicFramePr>
+            <a:graphic xmlns:a="http://schemas.openxmlformats.org/drawingml/2006/main">
+              <a:graphicData uri="http://schemas.openxmlformats.org/drawingml/2006/picture">
+                <pic:pic xmlns:pic="http://schemas.openxmlformats.org/drawingml/2006/picture">
+                  <pic:nvPicPr>
+                    <pic:cNvPr id="4" name="plotCC-star.png"/>
+                    <pic:cNvPicPr/>
+                  </pic:nvPicPr>
+                  <pic:blipFill>
+                    <a:blip r:embed="rId16">
+                      <a:extLst>
+                        <a:ext uri="{28A0092B-C50C-407E-A947-70E740481C1C}">
+                          <a14:useLocalDpi xmlns:a14="http://schemas.microsoft.com/office/drawing/2010/main" val="0"/>
+                        </a:ext>
+                      </a:extLst>
+                    </a:blip>
+                    <a:stretch>
+                      <a:fillRect/>
+                    </a:stretch>
+                  </pic:blipFill>
+                  <pic:spPr>
+                    <a:xfrm>
+                      <a:off x="0" y="0"/>
+                      <a:ext cx="5755005" cy="4316730"/>
+                    </a:xfrm>
+                    <a:prstGeom prst="rect">
+                      <a:avLst/>
+                    </a:prstGeom>
+                  </pic:spPr>
+                </pic:pic>
+              </a:graphicData>
+            </a:graphic>
+          </wp:inline>
+        </w:drawing>
+      </w:r>
+      <w:bookmarkEnd w:id="9"/>
+    </w:p>
+    <w:p>
+      <w:pPr>
+        <w:pStyle w:val="Lgende"/>
+        <w:jc w:val="center"/>
+      </w:pPr>
+      <w:r>
+        <w:t xml:space="preserve">Figure </w:t>
+      </w:r>
+      <w:r>
+        <w:fldChar w:fldCharType="begin"/>
+      </w:r>
+      <w:r>
+        <w:instrText xml:space="preserve"> SEQ Figure \* ARABIC </w:instrText>
+      </w:r>
+      <w:r>
+        <w:fldChar w:fldCharType="separate"/>
+      </w:r>
+      <w:r>
+        <w:rPr>
+          <w:noProof/>
+        </w:rPr>
+        <w:t>4</w:t>
+      </w:r>
+      <w:r>
+        <w:fldChar w:fldCharType="end"/>
+      </w:r>
+      <w:r>
+        <w:t>: average clustering coefficient with star topology</w:t>
+      </w:r>
+    </w:p>
+    <w:p>
+      <w:r>
+        <w:rPr>
+          <w:highlight w:val="yellow"/>
+        </w:rPr>
+        <w:t>COMMENTS</w:t>
+      </w:r>
+    </w:p>
+    <w:p>
+      <w:pPr>
+        <w:pStyle w:val="Titre3"/>
+        <w:rPr>
+          <w:lang w:val="fr-FR"/>
+        </w:rPr>
+      </w:pPr>
+      <w:bookmarkStart w:id="10" w:name="_Toc498430246"/>
+      <w:r>
+        <w:lastRenderedPageBreak/>
+        <w:t>Average</w:t>
+      </w:r>
+      <w:r>
+        <w:rPr>
+          <w:lang w:val="fr-FR"/>
+        </w:rPr>
+        <w:t xml:space="preserve"> </w:t>
+      </w:r>
+      <w:proofErr w:type="spellStart"/>
+      <w:r>
+        <w:rPr>
+          <w:lang w:val="fr-FR"/>
+        </w:rPr>
+        <w:t>path</w:t>
+      </w:r>
+      <w:proofErr w:type="spellEnd"/>
+      <w:r>
+        <w:rPr>
+          <w:lang w:val="fr-FR"/>
+        </w:rPr>
+        <w:t xml:space="preserve"> </w:t>
+      </w:r>
+      <w:proofErr w:type="spellStart"/>
+      <w:r>
+        <w:rPr>
+          <w:lang w:val="fr-FR"/>
+        </w:rPr>
+        <w:t>length</w:t>
+      </w:r>
+      <w:bookmarkEnd w:id="10"/>
+      <w:proofErr w:type="spellEnd"/>
+      <w:r>
+        <w:rPr>
+          <w:lang w:val="fr-FR"/>
+        </w:rPr>
+        <w:t xml:space="preserve"> </w:t>
+      </w:r>
+    </w:p>
+    <w:p>
+      <w:pPr>
+        <w:pStyle w:val="Corpsdetexte"/>
+        <w:keepNext/>
+      </w:pPr>
+      <w:r>
+        <w:rPr>
+          <w:noProof/>
+          <w:lang w:val="fr-FR"/>
+        </w:rPr>
+        <w:drawing>
+          <wp:inline distT="0" distB="0" distL="0" distR="0">
+            <wp:extent cx="5755005" cy="4316730"/>
+            <wp:effectExtent l="0" t="0" r="0" b="7620"/>
+            <wp:docPr id="5" name="Image 5"/>
+            <wp:cNvGraphicFramePr>
+              <a:graphicFrameLocks xmlns:a="http://schemas.openxmlformats.org/drawingml/2006/main" noChangeAspect="1"/>
+            </wp:cNvGraphicFramePr>
+            <a:graphic xmlns:a="http://schemas.openxmlformats.org/drawingml/2006/main">
+              <a:graphicData uri="http://schemas.openxmlformats.org/drawingml/2006/picture">
+                <pic:pic xmlns:pic="http://schemas.openxmlformats.org/drawingml/2006/picture">
+                  <pic:nvPicPr>
+                    <pic:cNvPr id="5" name="plotPath-star.png"/>
+                    <pic:cNvPicPr/>
+                  </pic:nvPicPr>
+                  <pic:blipFill>
+                    <a:blip r:embed="rId17">
+                      <a:extLst>
+                        <a:ext uri="{28A0092B-C50C-407E-A947-70E740481C1C}">
+                          <a14:useLocalDpi xmlns:a14="http://schemas.microsoft.com/office/drawing/2010/main" val="0"/>
+                        </a:ext>
+                      </a:extLst>
+                    </a:blip>
+                    <a:stretch>
+                      <a:fillRect/>
+                    </a:stretch>
+                  </pic:blipFill>
+                  <pic:spPr>
+                    <a:xfrm>
+                      <a:off x="0" y="0"/>
+                      <a:ext cx="5755005" cy="4316730"/>
+                    </a:xfrm>
+                    <a:prstGeom prst="rect">
+                      <a:avLst/>
+                    </a:prstGeom>
+                  </pic:spPr>
+                </pic:pic>
+              </a:graphicData>
+            </a:graphic>
+          </wp:inline>
+        </w:drawing>
+      </w:r>
+    </w:p>
+    <w:p>
+      <w:pPr>
+        <w:pStyle w:val="Lgende"/>
+        <w:jc w:val="center"/>
+        <w:rPr>
+          <w:highlight w:val="yellow"/>
+        </w:rPr>
+      </w:pPr>
+      <w:r>
+        <w:t xml:space="preserve">Figure </w:t>
+      </w:r>
+      <w:r>
+        <w:fldChar w:fldCharType="begin"/>
+      </w:r>
+      <w:r>
+        <w:instrText xml:space="preserve"> SEQ Figure \* ARABIC </w:instrText>
+      </w:r>
+      <w:r>
+        <w:fldChar w:fldCharType="separate"/>
+      </w:r>
+      <w:r>
+        <w:rPr>
+          <w:noProof/>
+        </w:rPr>
+        <w:t>5</w:t>
+      </w:r>
+      <w:r>
+        <w:fldChar w:fldCharType="end"/>
+      </w:r>
+      <w:r>
+        <w:t>: average path length with star topology</w:t>
+      </w:r>
+    </w:p>
+    <w:p>
+      <w:pPr>
+        <w:pStyle w:val="Corpsdetexte"/>
+      </w:pPr>
+      <w:r>
+        <w:t xml:space="preserve">Like the ring-based, we converge </w:t>
+      </w:r>
+      <w:r>
+        <w:t>random distribution.</w:t>
+      </w:r>
+      <w:r>
+        <w:t xml:space="preserve"> Whatever the size cache, we converge in the same way. </w:t>
+      </w:r>
+    </w:p>
+    <w:p>
+      <w:pPr>
+        <w:pStyle w:val="Corpsdetexte"/>
+      </w:pPr>
+      <w:r>
+        <w:t xml:space="preserve">We can add that at the beginning of the simulation, the average path was better. </w:t>
+      </w:r>
+    </w:p>
+    <w:p>
+      <w:pPr>
+        <w:pStyle w:val="Titre3"/>
+        <w:rPr>
+          <w:lang w:val="fr-FR"/>
+        </w:rPr>
+      </w:pPr>
+      <w:bookmarkStart w:id="11" w:name="_Toc498430247"/>
+      <w:r>
+        <w:rPr>
+          <w:lang w:val="fr-FR"/>
+        </w:rPr>
+        <w:lastRenderedPageBreak/>
+        <w:t>In-</w:t>
+      </w:r>
+      <w:proofErr w:type="spellStart"/>
+      <w:r>
+        <w:rPr>
+          <w:lang w:val="fr-FR"/>
+        </w:rPr>
+        <w:t>degree</w:t>
+      </w:r>
+      <w:bookmarkEnd w:id="11"/>
+      <w:proofErr w:type="spellEnd"/>
+    </w:p>
+    <w:p>
+      <w:pPr>
+        <w:pStyle w:val="Corpsdetexte"/>
+        <w:keepNext/>
+        <w:jc w:val="center"/>
+      </w:pPr>
+      <w:r>
+        <w:rPr>
+          <w:noProof/>
+          <w:lang w:val="fr-FR"/>
+        </w:rPr>
+        <w:drawing>
+          <wp:inline distT="0" distB="0" distL="0" distR="0">
+            <wp:extent cx="5755005" cy="4316730"/>
+            <wp:effectExtent l="0" t="0" r="0" b="7620"/>
+            <wp:docPr id="6" name="Image 6"/>
+            <wp:cNvGraphicFramePr>
+              <a:graphicFrameLocks xmlns:a="http://schemas.openxmlformats.org/drawingml/2006/main" noChangeAspect="1"/>
+            </wp:cNvGraphicFramePr>
+            <a:graphic xmlns:a="http://schemas.openxmlformats.org/drawingml/2006/main">
+              <a:graphicData uri="http://schemas.openxmlformats.org/drawingml/2006/picture">
+                <pic:pic xmlns:pic="http://schemas.openxmlformats.org/drawingml/2006/picture">
+                  <pic:nvPicPr>
+                    <pic:cNvPr id="6" name="plotInDegree-star.png"/>
+                    <pic:cNvPicPr/>
+                  </pic:nvPicPr>
+                  <pic:blipFill>
+                    <a:blip r:embed="rId18">
+                      <a:extLst>
+                        <a:ext uri="{28A0092B-C50C-407E-A947-70E740481C1C}">
+                          <a14:useLocalDpi xmlns:a14="http://schemas.microsoft.com/office/drawing/2010/main" val="0"/>
+                        </a:ext>
+                      </a:extLst>
+                    </a:blip>
+                    <a:stretch>
+                      <a:fillRect/>
+                    </a:stretch>
+                  </pic:blipFill>
+                  <pic:spPr>
+                    <a:xfrm>
+                      <a:off x="0" y="0"/>
+                      <a:ext cx="5755005" cy="4316730"/>
+                    </a:xfrm>
+                    <a:prstGeom prst="rect">
+                      <a:avLst/>
+                    </a:prstGeom>
+                  </pic:spPr>
+                </pic:pic>
+              </a:graphicData>
+            </a:graphic>
+          </wp:inline>
+        </w:drawing>
+      </w:r>
+    </w:p>
+    <w:p>
+      <w:pPr>
+        <w:pStyle w:val="Lgende"/>
+        <w:jc w:val="center"/>
+        <w:rPr>
+          <w:highlight w:val="yellow"/>
+        </w:rPr>
+      </w:pPr>
+      <w:r>
+        <w:t xml:space="preserve">Figure </w:t>
+      </w:r>
+      <w:r>
+        <w:fldChar w:fldCharType="begin"/>
+      </w:r>
+      <w:r>
+        <w:instrText xml:space="preserve"> SEQ Figure \* ARABIC </w:instrText>
+      </w:r>
+      <w:r>
+        <w:fldChar w:fldCharType="separate"/>
+      </w:r>
+      <w:r>
+        <w:rPr>
+          <w:noProof/>
+        </w:rPr>
+        <w:t>6</w:t>
+      </w:r>
+      <w:r>
+        <w:fldChar w:fldCharType="end"/>
+      </w:r>
+      <w:r>
+        <w:t>: in-degree distribution with star topology</w:t>
+      </w:r>
+    </w:p>
+    <w:p>
+      <w:r>
+        <w:rPr>
+          <w:highlight w:val="yellow"/>
+        </w:rPr>
+        <w:t>COMMENTS</w:t>
+      </w:r>
+    </w:p>
+    <w:p>
+      <w:pPr>
+        <w:pStyle w:val="Titre1"/>
+        <w:rPr>
+          <w:lang w:val="fr-FR"/>
+        </w:rPr>
+      </w:pPr>
+      <w:bookmarkStart w:id="12" w:name="_Toc498430248"/>
+      <w:r>
+        <w:rPr>
+          <w:lang w:val="fr-FR"/>
+        </w:rPr>
+        <w:t>Conclusion</w:t>
+      </w:r>
+      <w:bookmarkEnd w:id="12"/>
     </w:p>
     <w:p>
       <w:pPr>
@@ -740,421 +2440,30 @@
           <w:highlight w:val="yellow"/>
           <w:lang w:val="fr-FR"/>
         </w:rPr>
-        <w:t>PUT CHART</w:t>
-      </w:r>
-    </w:p>
-    <w:p>
-      <w:r>
-        <w:t xml:space="preserve">First, we can see that our Basic Shuffle algorithm </w:t>
-      </w:r>
-      <w:r>
-        <w:t xml:space="preserve">converge to the random distribution. </w:t>
-      </w:r>
-      <w:r>
-        <w:t>We can notice that with smaller we converge faster than a bigger cache.</w:t>
-      </w:r>
-      <w:r>
-        <w:t xml:space="preserve"> </w:t>
-      </w:r>
-      <w:r>
-        <w:t>The reason might be that is easier to shuffle a small cache.</w:t>
-      </w:r>
-    </w:p>
-    <w:p>
-      <w:r>
-        <w:t>Besides,</w:t>
-      </w:r>
-      <w:r>
-        <w:t xml:space="preserve"> with the smaller cache, we get a better clustering rate.</w:t>
-      </w:r>
-    </w:p>
-    <w:p/>
-    <w:p>
-      <w:pPr>
-        <w:pStyle w:val="Titre3"/>
+        <w:t xml:space="preserve">To </w:t>
+      </w:r>
+      <w:proofErr w:type="spellStart"/>
+      <w:r>
         <w:rPr>
+          <w:highlight w:val="yellow"/>
           <w:lang w:val="fr-FR"/>
         </w:rPr>
-      </w:pPr>
-      <w:proofErr w:type="spellStart"/>
+        <w:t>sum</w:t>
+      </w:r>
+      <w:proofErr w:type="spellEnd"/>
       <w:r>
         <w:rPr>
+          <w:highlight w:val="yellow"/>
           <w:lang w:val="fr-FR"/>
         </w:rPr>
-        <w:t>Average</w:t>
-      </w:r>
-      <w:proofErr w:type="spellEnd"/>
+        <w:t xml:space="preserve"> up,</w:t>
+      </w:r>
       <w:r>
         <w:rPr>
           <w:lang w:val="fr-FR"/>
         </w:rPr>
         <w:t xml:space="preserve"> </w:t>
       </w:r>
-      <w:proofErr w:type="spellStart"/>
-      <w:r>
-        <w:rPr>
-          <w:lang w:val="fr-FR"/>
-        </w:rPr>
-        <w:t>path</w:t>
-      </w:r>
-      <w:proofErr w:type="spellEnd"/>
-      <w:r>
-        <w:rPr>
-          <w:lang w:val="fr-FR"/>
-        </w:rPr>
-        <w:t xml:space="preserve"> </w:t>
-      </w:r>
-      <w:proofErr w:type="spellStart"/>
-      <w:r>
-        <w:rPr>
-          <w:lang w:val="fr-FR"/>
-        </w:rPr>
-        <w:t>length</w:t>
-      </w:r>
-      <w:proofErr w:type="spellEnd"/>
-    </w:p>
-    <w:p>
-      <w:pPr>
-        <w:pStyle w:val="Corpsdetexte"/>
-      </w:pPr>
-      <w:r>
-        <w:rPr>
-          <w:highlight w:val="yellow"/>
-        </w:rPr>
-        <w:t>PUT CHART</w:t>
-      </w:r>
-    </w:p>
-    <w:p>
-      <w:pPr>
-        <w:pStyle w:val="Corpsdetexte"/>
-      </w:pPr>
-      <w:r>
-        <w:t>Like the clustering information, the average path of the Basic Shuff</w:t>
-      </w:r>
-      <w:r>
-        <w:t xml:space="preserve">le </w:t>
-      </w:r>
-      <w:proofErr w:type="spellStart"/>
-      <w:r>
-        <w:t>algorith</w:t>
-      </w:r>
-      <w:proofErr w:type="spellEnd"/>
-      <w:r>
-        <w:t xml:space="preserve"> converge to the random distribution.</w:t>
-      </w:r>
-    </w:p>
-    <w:p>
-      <w:pPr>
-        <w:pStyle w:val="Corpsdetexte"/>
-      </w:pPr>
-      <w:r>
-        <w:t>With a smaller cache, we converge faster than a bigger cache. However, after 100 cycles we get a s</w:t>
-      </w:r>
-      <w:r>
-        <w:t>maller average path with the 50-size-</w:t>
-      </w:r>
-      <w:r>
-        <w:t>cache.</w:t>
-      </w:r>
-    </w:p>
-    <w:p>
-      <w:pPr>
-        <w:pStyle w:val="Titre3"/>
-        <w:rPr>
-          <w:lang w:val="fr-FR"/>
-        </w:rPr>
-      </w:pPr>
-      <w:r>
-        <w:rPr>
-          <w:lang w:val="fr-FR"/>
-        </w:rPr>
-        <w:t>In-</w:t>
-      </w:r>
-      <w:proofErr w:type="spellStart"/>
-      <w:r>
-        <w:rPr>
-          <w:lang w:val="fr-FR"/>
-        </w:rPr>
-        <w:t>degree</w:t>
-      </w:r>
-      <w:proofErr w:type="spellEnd"/>
-    </w:p>
-    <w:p>
-      <w:pPr>
-        <w:pStyle w:val="Corpsdetexte"/>
-      </w:pPr>
-      <w:r>
-        <w:rPr>
-          <w:highlight w:val="yellow"/>
-        </w:rPr>
-        <w:t>PUT CHART</w:t>
-      </w:r>
-    </w:p>
-    <w:p>
-      <w:pPr>
-        <w:pStyle w:val="Corpsdetexte"/>
-      </w:pPr>
-      <w:r>
-        <w:t>A</w:t>
-      </w:r>
-      <w:r>
-        <w:t>t</w:t>
-      </w:r>
-      <w:r>
-        <w:t xml:space="preserve"> the end of </w:t>
-      </w:r>
-      <w:r>
-        <w:t xml:space="preserve">the simulation, we obtain </w:t>
-      </w:r>
-      <w:r>
-        <w:t>approximal the same values than the random distribution.</w:t>
-      </w:r>
-    </w:p>
-    <w:p>
-      <w:pPr>
-        <w:pStyle w:val="Corpsdetexte"/>
-      </w:pPr>
-      <w:r>
-        <w:t>This is a good thing because it means that our nodes are randomly distributed.</w:t>
-      </w:r>
-    </w:p>
-    <w:p>
-      <w:pPr>
-        <w:pStyle w:val="Corpsdetexte"/>
-      </w:pPr>
-      <w:r>
-        <w:t xml:space="preserve">We can notice that the size of the cache </w:t>
-      </w:r>
-      <w:r>
-        <w:t>corresponds</w:t>
-      </w:r>
-      <w:r>
-        <w:t xml:space="preserve"> to the peak of the curve.</w:t>
-      </w:r>
-      <w:r>
-        <w:t xml:space="preserve"> This can be a </w:t>
-      </w:r>
-      <w:proofErr w:type="spellStart"/>
-      <w:r>
-        <w:t>usefull</w:t>
-      </w:r>
-      <w:proofErr w:type="spellEnd"/>
-      <w:r>
-        <w:t xml:space="preserve"> information for building </w:t>
-      </w:r>
-      <w:r>
-        <w:t>a</w:t>
-      </w:r>
-      <w:r>
-        <w:t xml:space="preserve"> distributed application.</w:t>
-      </w:r>
-    </w:p>
-    <w:p>
-      <w:pPr>
-        <w:pStyle w:val="Titre2"/>
-        <w:rPr>
-          <w:lang w:val="fr-FR"/>
-        </w:rPr>
-      </w:pPr>
-      <w:r>
-        <w:rPr>
-          <w:lang w:val="fr-FR"/>
-        </w:rPr>
-        <w:t>Star</w:t>
-      </w:r>
-    </w:p>
-    <w:p>
-      <w:pPr>
-        <w:pStyle w:val="Titre3"/>
-        <w:rPr>
-          <w:lang w:val="fr-FR"/>
-        </w:rPr>
-      </w:pPr>
-      <w:r>
-        <w:rPr>
-          <w:lang w:val="fr-FR"/>
-        </w:rPr>
-        <w:t>Clustering information</w:t>
-      </w:r>
-    </w:p>
-    <w:p>
-      <w:r>
-        <w:rPr>
-          <w:highlight w:val="yellow"/>
-        </w:rPr>
-        <w:t>PUT CHART</w:t>
-      </w:r>
-    </w:p>
-    <w:p/>
-    <w:p>
-      <w:pPr>
-        <w:pStyle w:val="Titre3"/>
-        <w:rPr>
-          <w:lang w:val="fr-FR"/>
-        </w:rPr>
-      </w:pPr>
-      <w:r>
-        <w:t>Average</w:t>
-      </w:r>
-      <w:r>
-        <w:rPr>
-          <w:lang w:val="fr-FR"/>
-        </w:rPr>
-        <w:t xml:space="preserve"> </w:t>
-      </w:r>
-      <w:proofErr w:type="spellStart"/>
-      <w:r>
-        <w:rPr>
-          <w:lang w:val="fr-FR"/>
-        </w:rPr>
-        <w:t>path</w:t>
-      </w:r>
-      <w:proofErr w:type="spellEnd"/>
-      <w:r>
-        <w:rPr>
-          <w:lang w:val="fr-FR"/>
-        </w:rPr>
-        <w:t xml:space="preserve"> </w:t>
-      </w:r>
-      <w:proofErr w:type="spellStart"/>
-      <w:r>
-        <w:rPr>
-          <w:lang w:val="fr-FR"/>
-        </w:rPr>
-        <w:t>length</w:t>
-      </w:r>
-      <w:proofErr w:type="spellEnd"/>
-      <w:r>
-        <w:rPr>
-          <w:lang w:val="fr-FR"/>
-        </w:rPr>
-        <w:t xml:space="preserve"> </w:t>
-      </w:r>
-    </w:p>
-    <w:p>
-      <w:pPr>
-        <w:pStyle w:val="Corpsdetexte"/>
-        <w:rPr>
-          <w:highlight w:val="yellow"/>
-          <w:lang w:val="fr-FR"/>
-        </w:rPr>
-      </w:pPr>
-      <w:r>
-        <w:rPr>
-          <w:highlight w:val="yellow"/>
-          <w:lang w:val="fr-FR"/>
-        </w:rPr>
-        <w:t>PUT CHART</w:t>
-      </w:r>
-    </w:p>
-    <w:p>
-      <w:pPr>
-        <w:pStyle w:val="Corpsdetexte"/>
-      </w:pPr>
-      <w:r>
-        <w:t xml:space="preserve">Like the ring-based, we converge </w:t>
-      </w:r>
-      <w:r>
-        <w:t>random distribution.</w:t>
-      </w:r>
-      <w:r>
-        <w:t xml:space="preserve"> Whatever the size cache, we converge in the same way. </w:t>
-      </w:r>
-    </w:p>
-    <w:p>
-      <w:pPr>
-        <w:pStyle w:val="Corpsdetexte"/>
-      </w:pPr>
-      <w:r>
-        <w:t xml:space="preserve">We can add that at the beginning of the simulation, the average path was better. </w:t>
-      </w:r>
-    </w:p>
-    <w:p>
-      <w:pPr>
-        <w:pStyle w:val="Titre3"/>
-        <w:rPr>
-          <w:lang w:val="fr-FR"/>
-        </w:rPr>
-      </w:pPr>
-      <w:r>
-        <w:rPr>
-          <w:lang w:val="fr-FR"/>
-        </w:rPr>
-        <w:t>In-</w:t>
-      </w:r>
-      <w:proofErr w:type="spellStart"/>
-      <w:r>
-        <w:rPr>
-          <w:lang w:val="fr-FR"/>
-        </w:rPr>
-        <w:t>degree</w:t>
-      </w:r>
-      <w:proofErr w:type="spellEnd"/>
-    </w:p>
-    <w:p>
-      <w:pPr>
-        <w:pStyle w:val="Corpsdetexte"/>
-        <w:rPr>
-          <w:highlight w:val="yellow"/>
-          <w:lang w:val="fr-FR"/>
-        </w:rPr>
-      </w:pPr>
-      <w:r>
-        <w:rPr>
-          <w:highlight w:val="yellow"/>
-          <w:lang w:val="fr-FR"/>
-        </w:rPr>
-        <w:t>PUT CHART</w:t>
-      </w:r>
-    </w:p>
-    <w:p>
-      <w:r>
-        <w:t>Same result than ring based.</w:t>
-      </w:r>
-    </w:p>
-    <w:p>
-      <w:pPr>
-        <w:pStyle w:val="Titre1"/>
-        <w:rPr>
-          <w:lang w:val="fr-FR"/>
-        </w:rPr>
-      </w:pPr>
-      <w:r>
-        <w:rPr>
-          <w:lang w:val="fr-FR"/>
-        </w:rPr>
-        <w:t>Conclusion</w:t>
-      </w:r>
-    </w:p>
-    <w:p>
-      <w:pPr>
-        <w:pStyle w:val="Corpsdetexte"/>
-        <w:rPr>
-          <w:lang w:val="fr-FR"/>
-        </w:rPr>
-      </w:pPr>
-      <w:r>
-        <w:rPr>
-          <w:lang w:val="fr-FR"/>
-        </w:rPr>
-        <w:t xml:space="preserve">To </w:t>
-      </w:r>
-      <w:proofErr w:type="spellStart"/>
-      <w:r>
-        <w:rPr>
-          <w:lang w:val="fr-FR"/>
-        </w:rPr>
-        <w:t>sum</w:t>
-      </w:r>
-      <w:proofErr w:type="spellEnd"/>
-      <w:r>
-        <w:rPr>
-          <w:lang w:val="fr-FR"/>
-        </w:rPr>
-        <w:t xml:space="preserve"> up, </w:t>
-      </w:r>
-      <w:bookmarkStart w:id="2" w:name="_GoBack"/>
-      <w:bookmarkEnd w:id="2"/>
     </w:p>
     <w:p>
       <w:pPr>
@@ -1191,8 +2500,8 @@
           <w:lang w:val="fr-FR"/>
         </w:rPr>
         <w:sectPr>
-          <w:headerReference w:type="default" r:id="rId13"/>
-          <w:footerReference w:type="default" r:id="rId14"/>
+          <w:headerReference w:type="default" r:id="rId19"/>
+          <w:footerReference w:type="default" r:id="rId20"/>
           <w:type w:val="oddPage"/>
           <w:pgSz w:w="11899" w:h="16838" w:code="9"/>
           <w:pgMar w:top="1418" w:right="1418" w:bottom="1418" w:left="1418" w:header="567" w:footer="567" w:gutter="0"/>
@@ -1210,7 +2519,7 @@
       </w:pPr>
     </w:p>
     <w:sectPr>
-      <w:headerReference w:type="default" r:id="rId15"/>
+      <w:headerReference w:type="default" r:id="rId21"/>
       <w:type w:val="evenPage"/>
       <w:pgSz w:w="11899" w:h="16838" w:code="9"/>
       <w:pgMar w:top="1418" w:right="1418" w:bottom="1418" w:left="1418" w:header="567" w:footer="567" w:gutter="0"/>
@@ -1485,7 +2794,7 @@
               <w:rStyle w:val="Numrodepage"/>
               <w:noProof/>
             </w:rPr>
-            <w:t>3</w:t>
+            <w:t>10</w:t>
           </w:r>
           <w:r>
             <w:rPr>
@@ -6282,6 +7591,24 @@
       </w:tcPr>
     </w:tblStylePr>
   </w:style>
+  <w:style w:type="paragraph" w:styleId="Lgende">
+    <w:name w:val="caption"/>
+    <w:basedOn w:val="Normal"/>
+    <w:next w:val="Normal"/>
+    <w:unhideWhenUsed/>
+    <w:qFormat/>
+    <w:rsid w:val="00883D07"/>
+    <w:pPr>
+      <w:spacing w:after="200"/>
+    </w:pPr>
+    <w:rPr>
+      <w:i/>
+      <w:iCs/>
+      <w:color w:val="44546A" w:themeColor="text2"/>
+      <w:sz w:val="18"/>
+      <w:szCs w:val="18"/>
+    </w:rPr>
+  </w:style>
 </w:styles>
 </file>
 
@@ -6569,7 +7896,7 @@
 </file>
 
 <file path=customXml/itemProps1.xml><?xml version="1.0" encoding="utf-8"?>
-<ds:datastoreItem xmlns:ds="http://schemas.openxmlformats.org/officeDocument/2006/customXml" ds:itemID="{D0A4D7CB-82C4-4BB3-8574-F672CCD91C74}">
+<ds:datastoreItem xmlns:ds="http://schemas.openxmlformats.org/officeDocument/2006/customXml" ds:itemID="{799AD018-F5B2-422F-A643-3E2A909C1A53}">
   <ds:schemaRefs>
     <ds:schemaRef ds:uri="http://schemas.openxmlformats.org/officeDocument/2006/bibliography"/>
   </ds:schemaRefs>

</xml_diff>